<commit_message>
created class diagram lab1
</commit_message>
<xml_diff>
--- a/src/baitapuclab123/TaiLieuDacTalab1.docx
+++ b/src/baitapuclab123/TaiLieuDacTalab1.docx
@@ -261,7 +261,13 @@
     </w:p>
     <w:p>
       <w:r>
-        <w:t xml:space="preserve">Thêm hàng hóa thành công bắt đầu với việc xác minh </w:t>
+        <w:t xml:space="preserve">Thêm </w:t>
+      </w:r>
+      <w:r>
+        <w:t>khóa học</w:t>
+      </w:r>
+      <w:r>
+        <w:t xml:space="preserve"> thành công bắt đầu với việc xác minh </w:t>
       </w:r>
       <w:r>
         <w:t>quản trị viên hay sinh viên</w:t>
@@ -358,119 +364,116 @@
         <w:t xml:space="preserve"> </w:t>
       </w:r>
     </w:p>
+    <w:p>
+      <w:r>
+        <w:t>Tiếp theo Nhân Viên chỉ định rằng muốn tạo, thêm khóa học trên hệ thống</w:t>
+      </w:r>
+      <w:r>
+        <w:t>.</w:t>
+      </w:r>
+    </w:p>
+    <w:p>
+      <w:r>
+        <w:t>6</w:t>
+      </w:r>
+      <w:r>
+        <w:t xml:space="preserve">. Nhân Viên: Chọn chức năng </w:t>
+      </w:r>
+      <w:r>
+        <w:t>thêm khóa học</w:t>
+      </w:r>
+    </w:p>
+    <w:p>
+      <w:r>
+        <w:t>7</w:t>
+      </w:r>
+      <w:r>
+        <w:t xml:space="preserve">. </w:t>
+      </w:r>
+      <w:r>
+        <w:t xml:space="preserve">Hệ Thống: </w:t>
+      </w:r>
+      <w:r>
+        <w:t>Hiển thị bản thông tin khóa học cần nhập</w:t>
+      </w:r>
+    </w:p>
+    <w:p>
+      <w:r>
+        <w:t>8</w:t>
+      </w:r>
+      <w:r>
+        <w:t>. Nhân Viên: Nhập các thông tin của khóa học (tên, số lượng sv, khóa, tên gv)</w:t>
+      </w:r>
+    </w:p>
+    <w:p>
+      <w:r>
+        <w:t>9</w:t>
+      </w:r>
+      <w:r>
+        <w:t>. Nhân Viên: Xác nhận thêm khóa học</w:t>
+      </w:r>
+    </w:p>
+    <w:p>
+      <w:r>
+        <w:t>10</w:t>
+      </w:r>
+      <w:r>
+        <w:t xml:space="preserve">. </w:t>
+      </w:r>
+      <w:r>
+        <w:t xml:space="preserve">Hệ Thống: </w:t>
+      </w:r>
+      <w:r>
+        <w:t>Hiển thị thêm khóa học thành công</w:t>
+      </w:r>
+    </w:p>
+    <w:p>
+      <w:pPr>
+        <w:rPr>
+          <w:b/>
+        </w:rPr>
+      </w:pPr>
+      <w:r>
+        <w:rPr>
+          <w:b/>
+        </w:rPr>
+        <w:t>+</w:t>
+      </w:r>
+      <w:r>
+        <w:rPr>
+          <w:b/>
+        </w:rPr>
+        <w:t>Alternate 1(unsuccess):</w:t>
+      </w:r>
+    </w:p>
+    <w:p>
+      <w:r>
+        <w:t xml:space="preserve">4’. </w:t>
+      </w:r>
+      <w:r>
+        <w:t xml:space="preserve">Hệ Thống: </w:t>
+      </w:r>
+      <w:r>
+        <w:t>Thông báo mã đăng nhập không đúng</w:t>
+      </w:r>
+    </w:p>
+    <w:p>
+      <w:r>
+        <w:t xml:space="preserve">5’. </w:t>
+      </w:r>
+      <w:r>
+        <w:t xml:space="preserve">Hệ Thống: </w:t>
+      </w:r>
+      <w:r>
+        <w:t>Yêu cầu đăng nhập lại</w:t>
+      </w:r>
+    </w:p>
+    <w:p>
+      <w:r>
+        <w:t>Nếu Nhân Viên đăng nhập thành công thì quay lại 1 -&gt; 10</w:t>
+      </w:r>
+    </w:p>
     <w:p/>
-    <w:p>
-      <w:r>
-        <w:t>Tiếp theo Nhân Viên chỉ định rằng muốn tạo, thêm khóa học trên hệ thống</w:t>
-      </w:r>
-      <w:r>
-        <w:t>.</w:t>
-      </w:r>
-    </w:p>
-    <w:p>
-      <w:r>
-        <w:t>6</w:t>
-      </w:r>
-      <w:r>
-        <w:t xml:space="preserve">. Nhân Viên: Chọn chức năng </w:t>
-      </w:r>
-      <w:r>
-        <w:t>thêm khóa học</w:t>
-      </w:r>
-    </w:p>
-    <w:p>
-      <w:r>
-        <w:t>7</w:t>
-      </w:r>
-      <w:r>
-        <w:t xml:space="preserve">. </w:t>
-      </w:r>
-      <w:r>
-        <w:t xml:space="preserve">Hệ Thống: </w:t>
-      </w:r>
-      <w:r>
-        <w:t>Hiển thị bản thông tin khóa học cần nhập</w:t>
-      </w:r>
-    </w:p>
-    <w:p>
-      <w:r>
-        <w:t>8</w:t>
-      </w:r>
-      <w:r>
-        <w:t>. Nhân Viên: Nhập các thông tin của khóa học (tên, số lượng sv, khóa, tên gv)</w:t>
-      </w:r>
-    </w:p>
-    <w:p>
-      <w:r>
-        <w:t>9</w:t>
-      </w:r>
-      <w:r>
-        <w:t>. Nhân Viên: Xác nhận thêm khóa học</w:t>
-      </w:r>
-    </w:p>
-    <w:p>
-      <w:r>
-        <w:t>10</w:t>
-      </w:r>
-      <w:r>
-        <w:t xml:space="preserve">. </w:t>
-      </w:r>
-      <w:r>
-        <w:t xml:space="preserve">Hệ Thống: </w:t>
-      </w:r>
-      <w:r>
-        <w:t>Hiển thị thêm khóa học thành công</w:t>
-      </w:r>
-    </w:p>
-    <w:p>
-      <w:pPr>
-        <w:rPr>
-          <w:b/>
-        </w:rPr>
-      </w:pPr>
-      <w:r>
-        <w:rPr>
-          <w:b/>
-        </w:rPr>
-        <w:t>+</w:t>
-      </w:r>
-      <w:r>
-        <w:rPr>
-          <w:b/>
-        </w:rPr>
-        <w:t>Alternate 1(unsuccess):</w:t>
-      </w:r>
-    </w:p>
-    <w:p>
-      <w:r>
-        <w:t xml:space="preserve">4’. </w:t>
-      </w:r>
-      <w:r>
-        <w:t xml:space="preserve">Hệ Thống: </w:t>
-      </w:r>
-      <w:r>
-        <w:t>Thông báo mã đăng nhập không đúng</w:t>
-      </w:r>
-    </w:p>
-    <w:p>
-      <w:r>
-        <w:t xml:space="preserve">5’. </w:t>
-      </w:r>
-      <w:r>
-        <w:t xml:space="preserve">Hệ Thống: </w:t>
-      </w:r>
-      <w:r>
-        <w:t>Yêu cầu đăng nhập lại</w:t>
-      </w:r>
-    </w:p>
-    <w:p>
-      <w:r>
-        <w:t xml:space="preserve">Nếu Nhân Viên đăng nhập thành công thì quay lại 1 -&gt; </w:t>
-      </w:r>
-      <w:r>
-        <w:t>10</w:t>
-      </w:r>
-    </w:p>
     <w:p>
       <w:r>
         <w:rPr>
@@ -480,13 +483,7 @@
         <w:t>UC2</w:t>
       </w:r>
       <w:r>
-        <w:t xml:space="preserve">: </w:t>
-      </w:r>
-      <w:r>
-        <w:t>Kiểm Tra</w:t>
-      </w:r>
-      <w:r>
-        <w:t xml:space="preserve"> Khóa Học</w:t>
+        <w:t>: Kiểm Tra Khóa Học</w:t>
       </w:r>
     </w:p>
     <w:p>
@@ -576,10 +573,7 @@
     </w:p>
     <w:p>
       <w:r>
-        <w:t>Kiểm tra các</w:t>
-      </w:r>
-      <w:r>
-        <w:t xml:space="preserve"> khóa học bắt đầu với việc xác minh quản trị viên hay sinh viên</w:t>
+        <w:t>Kiểm tra các khóa học bắt đầu với việc xác minh quản trị viên hay sinh viên</w:t>
       </w:r>
     </w:p>
     <w:p>
@@ -610,38 +604,17 @@
     <w:p/>
     <w:p>
       <w:r>
-        <w:t xml:space="preserve">Tiếp theo Nhân Viên chỉ định rằng muốn </w:t>
-      </w:r>
-      <w:r>
-        <w:t xml:space="preserve">kiểm tra các </w:t>
-      </w:r>
-      <w:r>
-        <w:t>khóa học hiện</w:t>
-      </w:r>
-      <w:r>
-        <w:t xml:space="preserve"> có</w:t>
-      </w:r>
-      <w:r>
-        <w:t xml:space="preserve"> trên hệ thống.</w:t>
-      </w:r>
-    </w:p>
-    <w:p>
-      <w:r>
-        <w:t xml:space="preserve">6. Nhân Viên: Chọn chức năng </w:t>
-      </w:r>
-      <w:r>
-        <w:t>kiểm tra các</w:t>
-      </w:r>
-      <w:r>
-        <w:t xml:space="preserve"> khóa học</w:t>
-      </w:r>
-    </w:p>
-    <w:p>
-      <w:r>
-        <w:t>7. Hệ Thống: Hiển thị danh sách các khóa học hiện có</w:t>
-      </w:r>
-      <w:r>
-        <w:t xml:space="preserve"> và số lượng sinh viên từng khóa học</w:t>
+        <w:t>Tiếp theo Nhân Viên chỉ định rằng muốn kiểm tra các khóa học hiện có trên hệ thống.</w:t>
+      </w:r>
+    </w:p>
+    <w:p>
+      <w:r>
+        <w:t>6. Nhân Viên: Chọn chức năng kiểm tra các khóa học</w:t>
+      </w:r>
+    </w:p>
+    <w:p>
+      <w:r>
+        <w:t>7. Hệ Thống: Hiển thị danh sách các khóa học hiện có và số lượng sinh viên từng khóa học</w:t>
       </w:r>
     </w:p>
     <w:p>
@@ -669,10 +642,7 @@
     </w:p>
     <w:p>
       <w:r>
-        <w:t xml:space="preserve">Nếu Nhân Viên đăng nhập thành công thì quay lại 1 -&gt; </w:t>
-      </w:r>
-      <w:r>
-        <w:t>7</w:t>
+        <w:t>Nếu Nhân Viên đăng nhập thành công thì quay lại 1 -&gt; 7</w:t>
       </w:r>
     </w:p>
     <w:p>
@@ -731,12 +701,7 @@
         <w:t>Xóa</w:t>
       </w:r>
       <w:r>
-        <w:t xml:space="preserve"> Khóa H</w:t>
-      </w:r>
-      <w:bookmarkStart w:id="0" w:name="_GoBack"/>
-      <w:bookmarkEnd w:id="0"/>
-      <w:r>
-        <w:t>ọc</w:t>
+        <w:t xml:space="preserve"> Khóa Học</w:t>
       </w:r>
     </w:p>
     <w:p>
@@ -758,10 +723,7 @@
         <w:t>Description:</w:t>
       </w:r>
       <w:r>
-        <w:t xml:space="preserve"> Nhân Viên đăng nhập vào hệ thống quản lý học online và </w:t>
-      </w:r>
-      <w:r>
-        <w:t xml:space="preserve">chọn chức năng </w:t>
+        <w:t xml:space="preserve"> Nhân Viên đăng nhập vào hệ thống quản lý học online và chọn chức năng </w:t>
       </w:r>
       <w:r>
         <w:t>xóa</w:t>
@@ -896,19 +858,7 @@
     <w:p/>
     <w:p>
       <w:r>
-        <w:t xml:space="preserve">Tiếp theo Nhân Viên chỉ định rằng muốn </w:t>
-      </w:r>
-      <w:r>
-        <w:t>xóa một</w:t>
-      </w:r>
-      <w:r>
-        <w:t xml:space="preserve"> khóa học</w:t>
-      </w:r>
-      <w:r>
-        <w:t xml:space="preserve"> hiện</w:t>
-      </w:r>
-      <w:r>
-        <w:t xml:space="preserve"> trên hệ thống.</w:t>
+        <w:t>Tiếp theo Nhân Viên chỉ định rằng muốn xóa một khóa học hiện trên hệ thống.</w:t>
       </w:r>
     </w:p>
     <w:p>
@@ -1071,13 +1021,7 @@
         <w:t>UC4</w:t>
       </w:r>
       <w:r>
-        <w:t xml:space="preserve">: </w:t>
-      </w:r>
-      <w:r>
-        <w:t>Sửa Thông Tin</w:t>
-      </w:r>
-      <w:r>
-        <w:t xml:space="preserve"> Khóa Học</w:t>
+        <w:t>: Sửa Thông Tin Khóa Học</w:t>
       </w:r>
     </w:p>
     <w:p>
@@ -1099,16 +1043,7 @@
         <w:t>Description:</w:t>
       </w:r>
       <w:r>
-        <w:t xml:space="preserve"> Nhân Viên đăng nhập vào hệ thống quản lý học online và chọn chức năng </w:t>
-      </w:r>
-      <w:r>
-        <w:t>sửa thông tin</w:t>
-      </w:r>
-      <w:r>
-        <w:t xml:space="preserve"> khóa học sau đó hệ thống sẽ hiển thị danh sách các khóa học hiện có và Nhân Viên sẽ chọn khóa học nào cần </w:t>
-      </w:r>
-      <w:r>
-        <w:t>sửa</w:t>
+        <w:t xml:space="preserve"> Nhân Viên đăng nhập vào hệ thống quản lý học online và chọn chức năng sửa thông tin khóa học sau đó hệ thống sẽ hiển thị danh sách các khóa học hiện có và Nhân Viên sẽ chọn khóa học nào cần sửa</w:t>
       </w:r>
     </w:p>
     <w:p>
@@ -1229,24 +1164,12 @@
     <w:p/>
     <w:p>
       <w:r>
-        <w:t xml:space="preserve">Tiếp theo Nhân Viên chỉ định rằng muốn </w:t>
-      </w:r>
-      <w:r>
-        <w:t>sửa</w:t>
-      </w:r>
-      <w:r>
-        <w:t xml:space="preserve"> một khóa học hiện trên hệ thống.</w:t>
-      </w:r>
-    </w:p>
-    <w:p>
-      <w:r>
-        <w:t xml:space="preserve">6. Nhân Viên: Chọn chức năng </w:t>
-      </w:r>
-      <w:r>
-        <w:t>sửa</w:t>
-      </w:r>
-      <w:r>
-        <w:t xml:space="preserve"> khóa học</w:t>
+        <w:t>Tiếp theo Nhân Viên chỉ định rằng muốn sửa một khóa học hiện trên hệ thống.</w:t>
+      </w:r>
+    </w:p>
+    <w:p>
+      <w:r>
+        <w:t>6. Nhân Viên: Chọn chức năng sửa khóa học</w:t>
       </w:r>
     </w:p>
     <w:p>
@@ -1261,26 +1184,17 @@
     </w:p>
     <w:p>
       <w:r>
-        <w:t xml:space="preserve">10. Hệ Thống: </w:t>
-      </w:r>
-      <w:r>
-        <w:t>Hiển thị bản thông tin khóa học cần sửa</w:t>
-      </w:r>
-    </w:p>
-    <w:p>
-      <w:r>
-        <w:t xml:space="preserve">11. Nhân Viên: </w:t>
-      </w:r>
-      <w:r>
-        <w:t>Điền thông tin cần sửa vào bản</w:t>
-      </w:r>
-    </w:p>
-    <w:p>
-      <w:r>
-        <w:t xml:space="preserve">12. </w:t>
-      </w:r>
-      <w:r>
-        <w:t>Nhân Viên: Lưu thông tin đã sữa vào hệ thống</w:t>
+        <w:t>10. Hệ Thống: Hiển thị bản thông tin khóa học cần sửa</w:t>
+      </w:r>
+    </w:p>
+    <w:p>
+      <w:r>
+        <w:t>11. Nhân Viên: Điền thông tin cần sửa vào bản</w:t>
+      </w:r>
+    </w:p>
+    <w:p>
+      <w:r>
+        <w:t>12. Nhân Viên: Lưu thông tin đã sữa vào hệ thống</w:t>
       </w:r>
     </w:p>
     <w:p>
@@ -1375,13 +1289,7 @@
         <w:t>UC5</w:t>
       </w:r>
       <w:r>
-        <w:t xml:space="preserve">: </w:t>
-      </w:r>
-      <w:r>
-        <w:t>In Báo Cáo Các</w:t>
-      </w:r>
-      <w:r>
-        <w:t xml:space="preserve"> Khóa Học</w:t>
+        <w:t>: In Báo Cáo Các Khóa Học</w:t>
       </w:r>
     </w:p>
     <w:p>
@@ -1403,16 +1311,7 @@
         <w:t>Description:</w:t>
       </w:r>
       <w:r>
-        <w:t xml:space="preserve"> Nhân Viên đăng nhập vào hệ thống quản lý học online và chọn chức năng </w:t>
-      </w:r>
-      <w:r>
-        <w:t>in báo cáo các</w:t>
-      </w:r>
-      <w:r>
-        <w:t xml:space="preserve"> khóa học sau đó hệ thống</w:t>
-      </w:r>
-      <w:r>
-        <w:t xml:space="preserve"> </w:t>
+        <w:t xml:space="preserve"> Nhân Viên đăng nhập vào hệ thống quản lý học online và chọn chức năng in báo cáo các khóa học sau đó hệ thống </w:t>
       </w:r>
     </w:p>
     <w:p>
@@ -1491,10 +1390,7 @@
         <w:t>UC6</w:t>
       </w:r>
       <w:r>
-        <w:t xml:space="preserve">: </w:t>
-      </w:r>
-      <w:r>
-        <w:t>Đăng Ký Khóa Học</w:t>
+        <w:t>: Đăng Ký Khóa Học</w:t>
       </w:r>
     </w:p>
     <w:p>
@@ -1505,10 +1401,7 @@
         <w:t>Actors:</w:t>
       </w:r>
       <w:r>
-        <w:t xml:space="preserve"> </w:t>
-      </w:r>
-      <w:r>
-        <w:t>Sinh Viên</w:t>
+        <w:t xml:space="preserve"> Sinh Viên</w:t>
       </w:r>
     </w:p>
     <w:p>
@@ -1519,22 +1412,7 @@
         <w:t>Description:</w:t>
       </w:r>
       <w:r>
-        <w:t xml:space="preserve"> </w:t>
-      </w:r>
-      <w:r>
-        <w:t>Sinh Viên</w:t>
-      </w:r>
-      <w:r>
-        <w:t xml:space="preserve"> vào hệ thống quản lý học online và chọn chức năng </w:t>
-      </w:r>
-      <w:r>
-        <w:t>đăng ký</w:t>
-      </w:r>
-      <w:r>
-        <w:t xml:space="preserve"> khóa học sau đó hệ thống sẽ hiển thị danh sách các khóa học hiện có và </w:t>
-      </w:r>
-      <w:r>
-        <w:t>Sinh Viên có thể chọn khóa học mà mình muốn đăng ký cuối cùng đăng ký khóa học mình muốn</w:t>
+        <w:t xml:space="preserve"> Sinh Viên vào hệ thống quản lý học online và chọn chức năng đăng ký khóa học sau đó hệ thống sẽ hiển thị danh sách các khóa học hiện có và Sinh Viên có thể chọn khóa học mà mình muốn đăng ký cuối cùng đăng ký khóa học mình muốn</w:t>
       </w:r>
     </w:p>
     <w:p>
@@ -1611,13 +1489,7 @@
         <w:t xml:space="preserve"> </w:t>
       </w:r>
       <w:r>
-        <w:t xml:space="preserve">. </w:t>
-      </w:r>
-      <w:r>
-        <w:t>Sinh Viên:</w:t>
-      </w:r>
-      <w:r>
-        <w:t xml:space="preserve"> Vào hệ thống</w:t>
+        <w:t>. Sinh Viên: Vào hệ thống</w:t>
       </w:r>
     </w:p>
     <w:p>
@@ -1718,13 +1590,7 @@
         <w:rPr>
           <w:b/>
         </w:rPr>
-        <w:t xml:space="preserve"> </w:t>
-      </w:r>
-      <w:r>
-        <w:rPr>
-          <w:b/>
-        </w:rPr>
-        <w:t>1</w:t>
+        <w:t xml:space="preserve"> 1</w:t>
       </w:r>
       <w:r>
         <w:rPr>
@@ -1775,10 +1641,7 @@
     </w:p>
     <w:p>
       <w:r>
-        <w:t xml:space="preserve">12’.Hệ Thống: </w:t>
-      </w:r>
-      <w:r>
-        <w:t>Yêu cầu bản đăng ký thông tin sinh viên</w:t>
+        <w:t>12’.Hệ Thống: Yêu cầu bản đăng ký thông tin sinh viên</w:t>
       </w:r>
     </w:p>
     <w:p/>
@@ -1790,13 +1653,7 @@
         <w:t>UC7</w:t>
       </w:r>
       <w:r>
-        <w:t xml:space="preserve">: </w:t>
-      </w:r>
-      <w:r>
-        <w:t>Hủy</w:t>
-      </w:r>
-      <w:r>
-        <w:t xml:space="preserve"> Khóa Học</w:t>
+        <w:t>: Hủy Khóa Học</w:t>
       </w:r>
     </w:p>
     <w:p>
@@ -1818,13 +1675,7 @@
         <w:t>Description:</w:t>
       </w:r>
       <w:r>
-        <w:t xml:space="preserve"> Sinh Viên đăng nhập vào hệ thống quản lý học online và chọn </w:t>
-      </w:r>
-      <w:r>
-        <w:t>hủy</w:t>
-      </w:r>
-      <w:r>
-        <w:t xml:space="preserve"> khóa học sau đó hệ thống sẽ hiển thị danh sách các khóa học </w:t>
+        <w:t xml:space="preserve"> Sinh Viên đăng nhập vào hệ thống quản lý học online và chọn hủy khóa học sau đó hệ thống sẽ hiển thị danh sách các khóa học </w:t>
       </w:r>
       <w:r>
         <w:t>mà Sinh Viên đã đăng ký</w:t>
@@ -1900,18 +1751,12 @@
     </w:p>
     <w:p>
       <w:r>
-        <w:t>Hủy</w:t>
-      </w:r>
-      <w:r>
-        <w:t xml:space="preserve"> một khóa học bắt đầu với việc xác minh quản trị viên hay sinh viên</w:t>
-      </w:r>
-    </w:p>
-    <w:p>
-      <w:r>
-        <w:t xml:space="preserve">1. </w:t>
-      </w:r>
-      <w:r>
-        <w:t>Sinh Viên: Vào hệ thống</w:t>
+        <w:t>Hủy một khóa học bắt đầu với việc xác minh quản trị viên hay sinh viên</w:t>
+      </w:r>
+    </w:p>
+    <w:p>
+      <w:r>
+        <w:t>1. Sinh Viên: Vào hệ thống</w:t>
       </w:r>
     </w:p>
     <w:p>
@@ -1951,32 +1796,17 @@
     <w:p/>
     <w:p>
       <w:r>
-        <w:t xml:space="preserve">Tiếp theo Sinh Viên muốn chỉ định rằng muốn </w:t>
-      </w:r>
-      <w:r>
-        <w:t>hủy</w:t>
-      </w:r>
-      <w:r>
-        <w:t xml:space="preserve"> một khóa học trên hệ thống</w:t>
-      </w:r>
-    </w:p>
-    <w:p>
-      <w:r>
-        <w:t xml:space="preserve">6 . Sinh Viên: Chọn chức năng </w:t>
-      </w:r>
-      <w:r>
-        <w:t>hủy khóa học</w:t>
-      </w:r>
-    </w:p>
-    <w:p>
-      <w:r>
-        <w:t xml:space="preserve">7 . Hệ Thống: Hiễn thị danh sách các khóa học </w:t>
-      </w:r>
-      <w:r>
-        <w:t>mà sinh viên đã đăng ký</w:t>
-      </w:r>
-      <w:r>
-        <w:t xml:space="preserve"> </w:t>
+        <w:t>Tiếp theo Sinh Viên muốn chỉ định rằng muốn hủy một khóa học trên hệ thống</w:t>
+      </w:r>
+    </w:p>
+    <w:p>
+      <w:r>
+        <w:t>6 . Sinh Viên: Chọn chức năng hủy khóa học</w:t>
+      </w:r>
+    </w:p>
+    <w:p>
+      <w:r>
+        <w:t xml:space="preserve">7 . Hệ Thống: Hiễn thị danh sách các khóa học mà sinh viên đã đăng ký </w:t>
       </w:r>
     </w:p>
     <w:p>
@@ -1986,18 +1816,12 @@
     </w:p>
     <w:p>
       <w:r>
-        <w:t xml:space="preserve">9 . Hệ Thống: Yêu cầu </w:t>
-      </w:r>
-      <w:r>
-        <w:t>xác nhận hủy khóa học</w:t>
-      </w:r>
-    </w:p>
-    <w:p>
-      <w:r>
-        <w:t xml:space="preserve">10. Sinh Viên: </w:t>
-      </w:r>
-      <w:r>
-        <w:t>Xác nhận hủy khóa học</w:t>
+        <w:t>9 . Hệ Thống: Yêu cầu xác nhận hủy khóa học</w:t>
+      </w:r>
+    </w:p>
+    <w:p>
+      <w:r>
+        <w:t>10. Sinh Viên: Xác nhận hủy khóa học</w:t>
       </w:r>
     </w:p>
     <w:p>
@@ -2031,10 +1855,7 @@
         <w:t>Sinh</w:t>
       </w:r>
       <w:r>
-        <w:t xml:space="preserve"> Viên đăng nhập thành công thì quay lại 1 -&gt; </w:t>
-      </w:r>
-      <w:r>
-        <w:t>9</w:t>
+        <w:t xml:space="preserve"> Viên đăng nhập thành công thì quay lại 1 -&gt; 9</w:t>
       </w:r>
     </w:p>
     <w:p>
@@ -2083,16 +1904,7 @@
         <w:t>UC8</w:t>
       </w:r>
       <w:r>
-        <w:t xml:space="preserve">: </w:t>
-      </w:r>
-      <w:r>
-        <w:t>Xem Các</w:t>
-      </w:r>
-      <w:r>
-        <w:t xml:space="preserve"> Khóa Học</w:t>
-      </w:r>
-      <w:r>
-        <w:t xml:space="preserve"> Đã Đăng Ký</w:t>
+        <w:t>: Xem Các Khóa Học Đã Đăng Ký</w:t>
       </w:r>
     </w:p>
     <w:p>
@@ -2114,19 +1926,7 @@
         <w:t>Description:</w:t>
       </w:r>
       <w:r>
-        <w:t xml:space="preserve"> Sinh Viên đăng nhập vào hệ thống quản lý học online và chọn </w:t>
-      </w:r>
-      <w:r>
-        <w:t>xem các</w:t>
-      </w:r>
-      <w:r>
-        <w:t xml:space="preserve"> khóa học</w:t>
-      </w:r>
-      <w:r>
-        <w:t xml:space="preserve"> đã đăng ký</w:t>
-      </w:r>
-      <w:r>
-        <w:t xml:space="preserve"> sau đó hệ thống sẽ hiển thị danh sách các khóa học mà Sinh Viên đã đăng ký </w:t>
+        <w:t xml:space="preserve"> Sinh Viên đăng nhập vào hệ thống quản lý học online và chọn xem các khóa học đã đăng ký sau đó hệ thống sẽ hiển thị danh sách các khóa học mà Sinh Viên đã đăng ký </w:t>
       </w:r>
     </w:p>
     <w:p>
@@ -2191,10 +1991,7 @@
     </w:p>
     <w:p>
       <w:r>
-        <w:t>Xem các</w:t>
-      </w:r>
-      <w:r>
-        <w:t xml:space="preserve"> khóa học bắt đầu với việc xác minh quản trị viên hay sinh viên</w:t>
+        <w:t>Xem các khóa học bắt đầu với việc xác minh quản trị viên hay sinh viên</w:t>
       </w:r>
     </w:p>
     <w:p>
@@ -2236,30 +2033,12 @@
     </w:p>
     <w:p>
       <w:r>
-        <w:t xml:space="preserve">Tiếp theo Sinh Viên muốn chỉ định rằng muốn </w:t>
-      </w:r>
-      <w:r>
-        <w:t>xem các</w:t>
-      </w:r>
-      <w:r>
-        <w:t xml:space="preserve"> khóa học </w:t>
-      </w:r>
-      <w:r>
-        <w:t xml:space="preserve">đã đăng ký </w:t>
-      </w:r>
-    </w:p>
-    <w:p>
-      <w:r>
-        <w:t xml:space="preserve">6 . Sinh Viên: Chọn chức năng </w:t>
-      </w:r>
-      <w:r>
-        <w:t>xem các</w:t>
-      </w:r>
-      <w:r>
-        <w:t xml:space="preserve"> khóa học</w:t>
-      </w:r>
-      <w:r>
-        <w:t xml:space="preserve"> đã đăng ký</w:t>
+        <w:t xml:space="preserve">Tiếp theo Sinh Viên muốn chỉ định rằng muốn xem các khóa học đã đăng ký </w:t>
+      </w:r>
+    </w:p>
+    <w:p>
+      <w:r>
+        <w:t>6 . Sinh Viên: Chọn chức năng xem các khóa học đã đăng ký</w:t>
       </w:r>
     </w:p>
     <w:p>
@@ -2292,16 +2071,7 @@
     </w:p>
     <w:p>
       <w:r>
-        <w:t xml:space="preserve">Nếu </w:t>
-      </w:r>
-      <w:r>
-        <w:t>Sinh</w:t>
-      </w:r>
-      <w:r>
-        <w:t xml:space="preserve"> Viên đăng nhập thành công thì quay lại 1 -&gt; </w:t>
-      </w:r>
-      <w:r>
-        <w:t>7</w:t>
+        <w:t>Nếu Sinh Viên đăng nhập thành công thì quay lại 1 -&gt; 7</w:t>
       </w:r>
     </w:p>
     <w:p>
@@ -2335,6 +2105,847 @@
       </w:r>
     </w:p>
     <w:p/>
+    <w:p>
+      <w:pPr>
+        <w:pStyle w:val="Heading3"/>
+      </w:pPr>
+      <w:r>
+        <w:lastRenderedPageBreak/>
+        <w:t>Supplementary Requirements</w:t>
+      </w:r>
+    </w:p>
+    <w:p>
+      <w:r>
+        <w:t>This section contains any additional constraints on the use cases.</w:t>
+      </w:r>
+    </w:p>
+    <w:p>
+      <w:r>
+        <w:t>For example:</w:t>
+      </w:r>
+    </w:p>
+    <w:p>
+      <w:pPr>
+        <w:pStyle w:val="Code"/>
+        <w:rPr>
+          <w:rFonts w:ascii="Times New Roman" w:hAnsi="Times New Roman"/>
+        </w:rPr>
+      </w:pPr>
+      <w:r>
+        <w:rPr>
+          <w:rFonts w:ascii="Times New Roman" w:hAnsi="Times New Roman"/>
+        </w:rPr>
+        <w:t>Rule 1: An account holder must be at least 18 years old.</w:t>
+      </w:r>
+    </w:p>
+    <w:p>
+      <w:pPr>
+        <w:pStyle w:val="Code"/>
+        <w:rPr>
+          <w:rFonts w:ascii="Times New Roman" w:hAnsi="Times New Roman"/>
+        </w:rPr>
+      </w:pPr>
+      <w:r>
+        <w:rPr>
+          <w:rFonts w:ascii="Times New Roman" w:hAnsi="Times New Roman"/>
+        </w:rPr>
+        <w:t xml:space="preserve">Rule 2: An account holder must be a </w:t>
+      </w:r>
+      <w:smartTag w:uri="urn:schemas-microsoft-com:office:smarttags" w:element="place">
+        <w:smartTag w:uri="urn:schemas-microsoft-com:office:smarttags" w:element="country-region">
+          <w:r>
+            <w:rPr>
+              <w:rFonts w:ascii="Times New Roman" w:hAnsi="Times New Roman"/>
+            </w:rPr>
+            <w:t>US</w:t>
+          </w:r>
+        </w:smartTag>
+      </w:smartTag>
+      <w:r>
+        <w:rPr>
+          <w:rFonts w:ascii="Times New Roman" w:hAnsi="Times New Roman"/>
+        </w:rPr>
+        <w:t xml:space="preserve"> citizen.</w:t>
+      </w:r>
+    </w:p>
+    <w:p>
+      <w:pPr>
+        <w:pStyle w:val="Code"/>
+        <w:rPr>
+          <w:rFonts w:ascii="Times New Roman" w:hAnsi="Times New Roman"/>
+        </w:rPr>
+      </w:pPr>
+      <w:r>
+        <w:rPr>
+          <w:rFonts w:ascii="Times New Roman" w:hAnsi="Times New Roman"/>
+        </w:rPr>
+        <w:t>Rule 3: An account holder must have a valid Social Security number.</w:t>
+      </w:r>
+    </w:p>
+    <w:p>
+      <w:pPr>
+        <w:pStyle w:val="Heading2"/>
+      </w:pPr>
+      <w:r>
+        <w:t>Non-Functional Requirements</w:t>
+      </w:r>
+    </w:p>
+    <w:p>
+      <w:pPr>
+        <w:pStyle w:val="Heading3"/>
+      </w:pPr>
+      <w:r>
+        <w:t>Usability</w:t>
+      </w:r>
+    </w:p>
+    <w:p>
+      <w:pPr>
+        <w:pStyle w:val="Code"/>
+        <w:rPr>
+          <w:rFonts w:ascii="Times New Roman" w:hAnsi="Times New Roman"/>
+          <w:i/>
+        </w:rPr>
+      </w:pPr>
+      <w:r>
+        <w:rPr>
+          <w:rFonts w:ascii="Times New Roman" w:hAnsi="Times New Roman"/>
+          <w:i/>
+        </w:rPr>
+        <w:t>Level of user expertise assumed.</w:t>
+      </w:r>
+    </w:p>
+    <w:p>
+      <w:pPr>
+        <w:pStyle w:val="Code"/>
+        <w:rPr>
+          <w:rFonts w:ascii="Times New Roman" w:hAnsi="Times New Roman"/>
+          <w:i/>
+        </w:rPr>
+      </w:pPr>
+      <w:r>
+        <w:rPr>
+          <w:rFonts w:ascii="Times New Roman" w:hAnsi="Times New Roman"/>
+          <w:i/>
+        </w:rPr>
+        <w:t>User interface standards used.</w:t>
+      </w:r>
+    </w:p>
+    <w:p>
+      <w:pPr>
+        <w:pStyle w:val="Code"/>
+        <w:rPr>
+          <w:rFonts w:ascii="Times New Roman" w:hAnsi="Times New Roman"/>
+        </w:rPr>
+      </w:pPr>
+      <w:r>
+        <w:rPr>
+          <w:rFonts w:ascii="Times New Roman" w:hAnsi="Times New Roman"/>
+          <w:i/>
+        </w:rPr>
+        <w:t>Documentation provided.</w:t>
+      </w:r>
+    </w:p>
+    <w:p>
+      <w:pPr>
+        <w:pStyle w:val="Heading3"/>
+      </w:pPr>
+      <w:r>
+        <w:t>Reliability</w:t>
+      </w:r>
+    </w:p>
+    <w:p>
+      <w:pPr>
+        <w:pStyle w:val="Code"/>
+        <w:rPr>
+          <w:rFonts w:ascii="Times New Roman" w:hAnsi="Times New Roman"/>
+          <w:i/>
+        </w:rPr>
+      </w:pPr>
+      <w:r>
+        <w:rPr>
+          <w:rFonts w:ascii="Times New Roman" w:hAnsi="Times New Roman"/>
+          <w:i/>
+        </w:rPr>
+        <w:t>Safety and security requirements.</w:t>
+      </w:r>
+    </w:p>
+    <w:p>
+      <w:pPr>
+        <w:pStyle w:val="Code"/>
+        <w:rPr>
+          <w:rFonts w:ascii="Times New Roman" w:hAnsi="Times New Roman"/>
+          <w:i/>
+        </w:rPr>
+      </w:pPr>
+      <w:r>
+        <w:rPr>
+          <w:rFonts w:ascii="Times New Roman" w:hAnsi="Times New Roman"/>
+          <w:i/>
+        </w:rPr>
+        <w:t>Availability, robustness, and reliability of the system.</w:t>
+      </w:r>
+    </w:p>
+    <w:p>
+      <w:pPr>
+        <w:pStyle w:val="Code"/>
+        <w:rPr>
+          <w:rFonts w:ascii="Times New Roman" w:hAnsi="Times New Roman"/>
+          <w:i/>
+        </w:rPr>
+      </w:pPr>
+      <w:r>
+        <w:rPr>
+          <w:rFonts w:ascii="Times New Roman" w:hAnsi="Times New Roman"/>
+          <w:i/>
+        </w:rPr>
+        <w:t>Exception handling</w:t>
+      </w:r>
+    </w:p>
+    <w:p>
+      <w:pPr>
+        <w:pStyle w:val="Code"/>
+        <w:rPr>
+          <w:rFonts w:ascii="Times New Roman" w:hAnsi="Times New Roman"/>
+          <w:i/>
+        </w:rPr>
+      </w:pPr>
+      <w:r>
+        <w:rPr>
+          <w:rFonts w:ascii="Times New Roman" w:hAnsi="Times New Roman"/>
+          <w:i/>
+        </w:rPr>
+        <w:t>Mean time between failures</w:t>
+      </w:r>
+    </w:p>
+    <w:p>
+      <w:pPr>
+        <w:pStyle w:val="Code"/>
+        <w:rPr>
+          <w:rFonts w:ascii="Times New Roman" w:hAnsi="Times New Roman"/>
+          <w:i/>
+        </w:rPr>
+      </w:pPr>
+      <w:r>
+        <w:rPr>
+          <w:rFonts w:ascii="Times New Roman" w:hAnsi="Times New Roman"/>
+          <w:i/>
+        </w:rPr>
+        <w:t>Error tolerance</w:t>
+      </w:r>
+    </w:p>
+    <w:p>
+      <w:pPr>
+        <w:pStyle w:val="Code"/>
+        <w:rPr>
+          <w:rFonts w:ascii="Times New Roman" w:hAnsi="Times New Roman"/>
+        </w:rPr>
+      </w:pPr>
+      <w:r>
+        <w:rPr>
+          <w:rFonts w:ascii="Times New Roman" w:hAnsi="Times New Roman"/>
+          <w:i/>
+        </w:rPr>
+        <w:t>Data loss tolerance</w:t>
+      </w:r>
+    </w:p>
+    <w:p>
+      <w:pPr>
+        <w:pStyle w:val="Heading3"/>
+      </w:pPr>
+      <w:r>
+        <w:t>Performance</w:t>
+      </w:r>
+    </w:p>
+    <w:p>
+      <w:pPr>
+        <w:pStyle w:val="Code"/>
+        <w:rPr>
+          <w:rFonts w:ascii="Times New Roman" w:hAnsi="Times New Roman"/>
+          <w:i/>
+        </w:rPr>
+      </w:pPr>
+      <w:r>
+        <w:rPr>
+          <w:rFonts w:ascii="Times New Roman" w:hAnsi="Times New Roman"/>
+          <w:i/>
+        </w:rPr>
+        <w:t>number of concurrent users supported</w:t>
+      </w:r>
+    </w:p>
+    <w:p>
+      <w:pPr>
+        <w:pStyle w:val="Code"/>
+        <w:rPr>
+          <w:rFonts w:ascii="Times New Roman" w:hAnsi="Times New Roman"/>
+          <w:i/>
+        </w:rPr>
+      </w:pPr>
+      <w:r>
+        <w:rPr>
+          <w:rFonts w:ascii="Times New Roman" w:hAnsi="Times New Roman"/>
+          <w:i/>
+        </w:rPr>
+        <w:t>response time</w:t>
+      </w:r>
+    </w:p>
+    <w:p>
+      <w:pPr>
+        <w:pStyle w:val="Code"/>
+        <w:rPr>
+          <w:rFonts w:ascii="Times New Roman" w:hAnsi="Times New Roman"/>
+        </w:rPr>
+      </w:pPr>
+      <w:r>
+        <w:rPr>
+          <w:rFonts w:ascii="Times New Roman" w:hAnsi="Times New Roman"/>
+          <w:i/>
+        </w:rPr>
+        <w:t>number of transactions per second</w:t>
+      </w:r>
+    </w:p>
+    <w:p>
+      <w:pPr>
+        <w:pStyle w:val="Heading3"/>
+      </w:pPr>
+      <w:r>
+        <w:t>Supportability</w:t>
+      </w:r>
+    </w:p>
+    <w:p>
+      <w:pPr>
+        <w:pStyle w:val="Code"/>
+        <w:rPr>
+          <w:rFonts w:ascii="Times New Roman" w:hAnsi="Times New Roman"/>
+          <w:i/>
+        </w:rPr>
+      </w:pPr>
+      <w:r>
+        <w:rPr>
+          <w:rFonts w:ascii="Times New Roman" w:hAnsi="Times New Roman"/>
+          <w:i/>
+        </w:rPr>
+        <w:t>How will system be extended?</w:t>
+      </w:r>
+    </w:p>
+    <w:p>
+      <w:pPr>
+        <w:pStyle w:val="Code"/>
+        <w:rPr>
+          <w:rFonts w:ascii="Times New Roman" w:hAnsi="Times New Roman"/>
+          <w:i/>
+        </w:rPr>
+      </w:pPr>
+      <w:r>
+        <w:rPr>
+          <w:rFonts w:ascii="Times New Roman" w:hAnsi="Times New Roman"/>
+          <w:i/>
+        </w:rPr>
+        <w:t>Who maintains the system?</w:t>
+      </w:r>
+    </w:p>
+    <w:p>
+      <w:pPr>
+        <w:pStyle w:val="Heading3"/>
+      </w:pPr>
+      <w:r>
+        <w:t>Implementation</w:t>
+      </w:r>
+    </w:p>
+    <w:p>
+      <w:pPr>
+        <w:pStyle w:val="Code"/>
+        <w:rPr>
+          <w:rFonts w:ascii="Times New Roman" w:hAnsi="Times New Roman"/>
+          <w:i/>
+        </w:rPr>
+      </w:pPr>
+      <w:r>
+        <w:rPr>
+          <w:rFonts w:ascii="Times New Roman" w:hAnsi="Times New Roman"/>
+          <w:i/>
+        </w:rPr>
+        <w:t xml:space="preserve">Platform? </w:t>
+      </w:r>
+    </w:p>
+    <w:p>
+      <w:pPr>
+        <w:pStyle w:val="Heading3"/>
+      </w:pPr>
+      <w:r>
+        <w:t>Interfaces</w:t>
+      </w:r>
+    </w:p>
+    <w:p>
+      <w:pPr>
+        <w:pStyle w:val="Code"/>
+        <w:rPr>
+          <w:rFonts w:ascii="Times New Roman" w:hAnsi="Times New Roman"/>
+          <w:i/>
+        </w:rPr>
+      </w:pPr>
+      <w:r>
+        <w:rPr>
+          <w:rFonts w:ascii="Times New Roman" w:hAnsi="Times New Roman"/>
+          <w:i/>
+        </w:rPr>
+        <w:t xml:space="preserve">Interfaces to existing systems. </w:t>
+      </w:r>
+    </w:p>
+    <w:p>
+      <w:pPr>
+        <w:pStyle w:val="Code"/>
+        <w:rPr>
+          <w:rFonts w:ascii="Times New Roman" w:hAnsi="Times New Roman"/>
+          <w:i/>
+        </w:rPr>
+      </w:pPr>
+      <w:r>
+        <w:rPr>
+          <w:rFonts w:ascii="Times New Roman" w:hAnsi="Times New Roman"/>
+          <w:i/>
+        </w:rPr>
+        <w:t>Protocols used.</w:t>
+      </w:r>
+    </w:p>
+    <w:p>
+      <w:pPr>
+        <w:pStyle w:val="Heading3"/>
+      </w:pPr>
+      <w:r>
+        <w:t>Operation</w:t>
+      </w:r>
+    </w:p>
+    <w:p>
+      <w:pPr>
+        <w:pStyle w:val="Code"/>
+        <w:rPr>
+          <w:rFonts w:ascii="Times New Roman" w:hAnsi="Times New Roman"/>
+          <w:i/>
+        </w:rPr>
+      </w:pPr>
+      <w:r>
+        <w:rPr>
+          <w:rFonts w:ascii="Times New Roman" w:hAnsi="Times New Roman"/>
+          <w:i/>
+        </w:rPr>
+        <w:t>Who manages the running system?</w:t>
+      </w:r>
+    </w:p>
+    <w:p>
+      <w:pPr>
+        <w:pStyle w:val="Heading3"/>
+      </w:pPr>
+      <w:r>
+        <w:t>Packaging</w:t>
+      </w:r>
+    </w:p>
+    <w:p>
+      <w:pPr>
+        <w:pStyle w:val="Code"/>
+        <w:rPr>
+          <w:rFonts w:ascii="Times New Roman" w:hAnsi="Times New Roman"/>
+          <w:i/>
+        </w:rPr>
+      </w:pPr>
+      <w:r>
+        <w:rPr>
+          <w:rFonts w:ascii="Times New Roman" w:hAnsi="Times New Roman"/>
+          <w:i/>
+        </w:rPr>
+        <w:t>Who installs the system?</w:t>
+      </w:r>
+    </w:p>
+    <w:p>
+      <w:pPr>
+        <w:pStyle w:val="Code"/>
+        <w:rPr>
+          <w:rFonts w:ascii="Times New Roman" w:hAnsi="Times New Roman"/>
+        </w:rPr>
+      </w:pPr>
+      <w:r>
+        <w:rPr>
+          <w:rFonts w:ascii="Times New Roman" w:hAnsi="Times New Roman"/>
+          <w:i/>
+        </w:rPr>
+        <w:lastRenderedPageBreak/>
+        <w:t>How many installations are there?</w:t>
+      </w:r>
+    </w:p>
+    <w:p>
+      <w:pPr>
+        <w:pStyle w:val="Heading3"/>
+      </w:pPr>
+      <w:r>
+        <w:t>Legal</w:t>
+      </w:r>
+    </w:p>
+    <w:p>
+      <w:pPr>
+        <w:pStyle w:val="Code"/>
+        <w:rPr>
+          <w:rFonts w:ascii="Times New Roman" w:hAnsi="Times New Roman"/>
+          <w:i/>
+        </w:rPr>
+      </w:pPr>
+      <w:r>
+        <w:rPr>
+          <w:rFonts w:ascii="Times New Roman" w:hAnsi="Times New Roman"/>
+          <w:i/>
+        </w:rPr>
+        <w:t xml:space="preserve">Licensing? </w:t>
+      </w:r>
+    </w:p>
+    <w:p>
+      <w:pPr>
+        <w:pStyle w:val="Code"/>
+        <w:rPr>
+          <w:rFonts w:ascii="Times New Roman" w:hAnsi="Times New Roman"/>
+          <w:i/>
+        </w:rPr>
+      </w:pPr>
+      <w:r>
+        <w:rPr>
+          <w:rFonts w:ascii="Times New Roman" w:hAnsi="Times New Roman"/>
+          <w:i/>
+        </w:rPr>
+        <w:t>Liability issues?</w:t>
+      </w:r>
+    </w:p>
+    <w:p>
+      <w:pPr>
+        <w:pStyle w:val="Code"/>
+        <w:rPr>
+          <w:rFonts w:ascii="Times New Roman" w:hAnsi="Times New Roman"/>
+          <w:i/>
+        </w:rPr>
+      </w:pPr>
+      <w:r>
+        <w:rPr>
+          <w:rFonts w:ascii="Times New Roman" w:hAnsi="Times New Roman"/>
+          <w:i/>
+        </w:rPr>
+        <w:t>Licensing fees or liabilities incurred from using third-party components or algorithms?</w:t>
+      </w:r>
+    </w:p>
+    <w:p>
+      <w:pPr>
+        <w:pStyle w:val="Heading2"/>
+      </w:pPr>
+      <w:r>
+        <w:t>Revision History</w:t>
+      </w:r>
+    </w:p>
+    <w:tbl>
+      <w:tblPr>
+        <w:tblW w:w="4440" w:type="dxa"/>
+        <w:jc w:val="center"/>
+        <w:tblLook w:val="0000" w:firstRow="0" w:lastRow="0" w:firstColumn="0" w:lastColumn="0" w:noHBand="0" w:noVBand="0"/>
+      </w:tblPr>
+      <w:tblGrid>
+        <w:gridCol w:w="1600"/>
+        <w:gridCol w:w="1520"/>
+        <w:gridCol w:w="1320"/>
+      </w:tblGrid>
+      <w:tr>
+        <w:trPr>
+          <w:trHeight w:val="255"/>
+          <w:jc w:val="center"/>
+        </w:trPr>
+        <w:tc>
+          <w:tcPr>
+            <w:tcW w:w="1600" w:type="dxa"/>
+            <w:tcBorders>
+              <w:top w:val="nil"/>
+              <w:left w:val="nil"/>
+              <w:bottom w:val="nil"/>
+              <w:right w:val="nil"/>
+            </w:tcBorders>
+            <w:shd w:val="clear" w:color="auto" w:fill="auto"/>
+            <w:noWrap/>
+            <w:vAlign w:val="bottom"/>
+          </w:tcPr>
+          <w:p>
+            <w:pPr>
+              <w:spacing w:after="0" w:line="240" w:lineRule="auto"/>
+              <w:jc w:val="center"/>
+              <w:rPr>
+                <w:b/>
+                <w:bCs/>
+                <w:sz w:val="20"/>
+                <w:szCs w:val="20"/>
+              </w:rPr>
+            </w:pPr>
+            <w:r>
+              <w:rPr>
+                <w:b/>
+                <w:bCs/>
+                <w:sz w:val="20"/>
+                <w:szCs w:val="20"/>
+              </w:rPr>
+              <w:t>Revision</w:t>
+            </w:r>
+          </w:p>
+        </w:tc>
+        <w:tc>
+          <w:tcPr>
+            <w:tcW w:w="1520" w:type="dxa"/>
+            <w:tcBorders>
+              <w:top w:val="nil"/>
+              <w:left w:val="nil"/>
+              <w:bottom w:val="nil"/>
+              <w:right w:val="nil"/>
+            </w:tcBorders>
+            <w:shd w:val="clear" w:color="auto" w:fill="auto"/>
+            <w:noWrap/>
+            <w:vAlign w:val="bottom"/>
+          </w:tcPr>
+          <w:p>
+            <w:pPr>
+              <w:spacing w:after="0" w:line="240" w:lineRule="auto"/>
+              <w:jc w:val="center"/>
+              <w:rPr>
+                <w:b/>
+                <w:bCs/>
+                <w:sz w:val="20"/>
+                <w:szCs w:val="20"/>
+              </w:rPr>
+            </w:pPr>
+            <w:r>
+              <w:rPr>
+                <w:b/>
+                <w:bCs/>
+                <w:sz w:val="20"/>
+                <w:szCs w:val="20"/>
+              </w:rPr>
+              <w:t>Revised by</w:t>
+            </w:r>
+          </w:p>
+        </w:tc>
+        <w:tc>
+          <w:tcPr>
+            <w:tcW w:w="1320" w:type="dxa"/>
+            <w:tcBorders>
+              <w:top w:val="nil"/>
+              <w:left w:val="nil"/>
+              <w:bottom w:val="nil"/>
+              <w:right w:val="nil"/>
+            </w:tcBorders>
+            <w:shd w:val="clear" w:color="auto" w:fill="auto"/>
+            <w:noWrap/>
+            <w:vAlign w:val="bottom"/>
+          </w:tcPr>
+          <w:p>
+            <w:pPr>
+              <w:spacing w:after="0" w:line="240" w:lineRule="auto"/>
+              <w:jc w:val="center"/>
+              <w:rPr>
+                <w:b/>
+                <w:bCs/>
+                <w:sz w:val="20"/>
+                <w:szCs w:val="20"/>
+              </w:rPr>
+            </w:pPr>
+            <w:r>
+              <w:rPr>
+                <w:b/>
+                <w:bCs/>
+                <w:sz w:val="20"/>
+                <w:szCs w:val="20"/>
+              </w:rPr>
+              <w:t>Date</w:t>
+            </w:r>
+          </w:p>
+        </w:tc>
+      </w:tr>
+      <w:tr>
+        <w:trPr>
+          <w:trHeight w:val="255"/>
+          <w:jc w:val="center"/>
+        </w:trPr>
+        <w:tc>
+          <w:tcPr>
+            <w:tcW w:w="1600" w:type="dxa"/>
+            <w:tcBorders>
+              <w:top w:val="nil"/>
+              <w:left w:val="nil"/>
+              <w:bottom w:val="nil"/>
+              <w:right w:val="nil"/>
+            </w:tcBorders>
+            <w:shd w:val="clear" w:color="auto" w:fill="auto"/>
+            <w:noWrap/>
+            <w:vAlign w:val="bottom"/>
+          </w:tcPr>
+          <w:p>
+            <w:pPr>
+              <w:spacing w:after="0" w:line="240" w:lineRule="auto"/>
+              <w:jc w:val="center"/>
+              <w:rPr>
+                <w:sz w:val="20"/>
+                <w:szCs w:val="20"/>
+              </w:rPr>
+            </w:pPr>
+            <w:r>
+              <w:rPr>
+                <w:sz w:val="20"/>
+                <w:szCs w:val="20"/>
+              </w:rPr>
+              <w:t>1.0</w:t>
+            </w:r>
+          </w:p>
+        </w:tc>
+        <w:tc>
+          <w:tcPr>
+            <w:tcW w:w="1520" w:type="dxa"/>
+            <w:tcBorders>
+              <w:top w:val="nil"/>
+              <w:left w:val="nil"/>
+              <w:bottom w:val="nil"/>
+              <w:right w:val="nil"/>
+            </w:tcBorders>
+            <w:shd w:val="clear" w:color="auto" w:fill="auto"/>
+            <w:noWrap/>
+            <w:vAlign w:val="bottom"/>
+          </w:tcPr>
+          <w:p>
+            <w:pPr>
+              <w:spacing w:after="0" w:line="240" w:lineRule="auto"/>
+              <w:jc w:val="center"/>
+              <w:rPr>
+                <w:sz w:val="20"/>
+                <w:szCs w:val="20"/>
+              </w:rPr>
+            </w:pPr>
+          </w:p>
+        </w:tc>
+        <w:tc>
+          <w:tcPr>
+            <w:tcW w:w="1320" w:type="dxa"/>
+            <w:tcBorders>
+              <w:top w:val="nil"/>
+              <w:left w:val="nil"/>
+              <w:bottom w:val="nil"/>
+              <w:right w:val="nil"/>
+            </w:tcBorders>
+            <w:shd w:val="clear" w:color="auto" w:fill="auto"/>
+            <w:noWrap/>
+            <w:vAlign w:val="bottom"/>
+          </w:tcPr>
+          <w:p>
+            <w:pPr>
+              <w:spacing w:after="0" w:line="240" w:lineRule="auto"/>
+              <w:jc w:val="center"/>
+              <w:rPr>
+                <w:sz w:val="20"/>
+                <w:szCs w:val="20"/>
+              </w:rPr>
+            </w:pPr>
+            <w:r>
+              <w:rPr>
+                <w:sz w:val="20"/>
+                <w:szCs w:val="20"/>
+              </w:rPr>
+              <w:t>24/4/2022</w:t>
+            </w:r>
+          </w:p>
+        </w:tc>
+      </w:tr>
+      <w:tr>
+        <w:trPr>
+          <w:trHeight w:val="255"/>
+          <w:jc w:val="center"/>
+        </w:trPr>
+        <w:tc>
+          <w:tcPr>
+            <w:tcW w:w="1600" w:type="dxa"/>
+            <w:tcBorders>
+              <w:top w:val="nil"/>
+              <w:left w:val="nil"/>
+              <w:bottom w:val="nil"/>
+              <w:right w:val="nil"/>
+            </w:tcBorders>
+            <w:shd w:val="clear" w:color="auto" w:fill="auto"/>
+            <w:noWrap/>
+            <w:vAlign w:val="bottom"/>
+          </w:tcPr>
+          <w:p>
+            <w:pPr>
+              <w:spacing w:after="0" w:line="240" w:lineRule="auto"/>
+              <w:jc w:val="center"/>
+              <w:rPr>
+                <w:sz w:val="20"/>
+                <w:szCs w:val="20"/>
+              </w:rPr>
+            </w:pPr>
+            <w:r>
+              <w:rPr>
+                <w:sz w:val="20"/>
+                <w:szCs w:val="20"/>
+              </w:rPr>
+              <w:t>1.1</w:t>
+            </w:r>
+          </w:p>
+        </w:tc>
+        <w:tc>
+          <w:tcPr>
+            <w:tcW w:w="1520" w:type="dxa"/>
+            <w:tcBorders>
+              <w:top w:val="nil"/>
+              <w:left w:val="nil"/>
+              <w:bottom w:val="nil"/>
+              <w:right w:val="nil"/>
+            </w:tcBorders>
+            <w:shd w:val="clear" w:color="auto" w:fill="auto"/>
+            <w:noWrap/>
+            <w:vAlign w:val="bottom"/>
+          </w:tcPr>
+          <w:p>
+            <w:pPr>
+              <w:spacing w:after="0" w:line="240" w:lineRule="auto"/>
+              <w:jc w:val="center"/>
+              <w:rPr>
+                <w:sz w:val="20"/>
+                <w:szCs w:val="20"/>
+              </w:rPr>
+            </w:pPr>
+          </w:p>
+        </w:tc>
+        <w:tc>
+          <w:tcPr>
+            <w:tcW w:w="1320" w:type="dxa"/>
+            <w:tcBorders>
+              <w:top w:val="nil"/>
+              <w:left w:val="nil"/>
+              <w:bottom w:val="nil"/>
+              <w:right w:val="nil"/>
+            </w:tcBorders>
+            <w:shd w:val="clear" w:color="auto" w:fill="auto"/>
+            <w:noWrap/>
+            <w:vAlign w:val="bottom"/>
+          </w:tcPr>
+          <w:p>
+            <w:pPr>
+              <w:spacing w:after="0" w:line="240" w:lineRule="auto"/>
+              <w:jc w:val="center"/>
+              <w:rPr>
+                <w:sz w:val="20"/>
+                <w:szCs w:val="20"/>
+              </w:rPr>
+            </w:pPr>
+            <w:r>
+              <w:rPr>
+                <w:sz w:val="20"/>
+                <w:szCs w:val="20"/>
+              </w:rPr>
+              <w:t>25/4/2022</w:t>
+            </w:r>
+          </w:p>
+        </w:tc>
+      </w:tr>
+    </w:tbl>
+    <w:p>
+      <w:bookmarkStart w:id="0" w:name="_GoBack"/>
+      <w:bookmarkEnd w:id="0"/>
+    </w:p>
     <w:p>
       <w:pPr>
         <w:tabs>
@@ -2372,8 +2983,8 @@
   <w:latentStyles w:defLockedState="0" w:defUIPriority="99" w:defSemiHidden="0" w:defUnhideWhenUsed="0" w:defQFormat="0" w:count="371">
     <w:lsdException w:name="Normal" w:uiPriority="0" w:qFormat="1"/>
     <w:lsdException w:name="heading 1" w:uiPriority="9" w:qFormat="1"/>
-    <w:lsdException w:name="heading 2" w:semiHidden="1" w:uiPriority="9" w:unhideWhenUsed="1" w:qFormat="1"/>
-    <w:lsdException w:name="heading 3" w:semiHidden="1" w:uiPriority="9" w:unhideWhenUsed="1" w:qFormat="1"/>
+    <w:lsdException w:name="heading 2" w:semiHidden="1" w:uiPriority="0" w:unhideWhenUsed="1" w:qFormat="1"/>
+    <w:lsdException w:name="heading 3" w:semiHidden="1" w:uiPriority="0" w:unhideWhenUsed="1" w:qFormat="1"/>
     <w:lsdException w:name="heading 4" w:semiHidden="1" w:uiPriority="9" w:unhideWhenUsed="1" w:qFormat="1"/>
     <w:lsdException w:name="heading 5" w:semiHidden="1" w:uiPriority="9" w:unhideWhenUsed="1" w:qFormat="1"/>
     <w:lsdException w:name="heading 6" w:semiHidden="1" w:uiPriority="9" w:unhideWhenUsed="1" w:qFormat="1"/>
@@ -2747,6 +3358,52 @@
     <w:qFormat/>
     <w:rsid w:val="00B37C32"/>
   </w:style>
+  <w:style w:type="paragraph" w:styleId="Heading2">
+    <w:name w:val="heading 2"/>
+    <w:basedOn w:val="Normal"/>
+    <w:next w:val="Normal"/>
+    <w:link w:val="Heading2Char"/>
+    <w:qFormat/>
+    <w:rsid w:val="0010456D"/>
+    <w:pPr>
+      <w:keepNext/>
+      <w:tabs>
+        <w:tab w:val="left" w:pos="4185"/>
+        <w:tab w:val="left" w:pos="7290"/>
+      </w:tabs>
+      <w:spacing w:before="120" w:after="120" w:line="360" w:lineRule="auto"/>
+      <w:ind w:right="-187"/>
+      <w:outlineLvl w:val="1"/>
+    </w:pPr>
+    <w:rPr>
+      <w:rFonts w:eastAsia="Times New Roman" w:cs="Times New Roman"/>
+      <w:b/>
+      <w:sz w:val="24"/>
+      <w:szCs w:val="20"/>
+      <w:u w:val="single"/>
+    </w:rPr>
+  </w:style>
+  <w:style w:type="paragraph" w:styleId="Heading3">
+    <w:name w:val="heading 3"/>
+    <w:basedOn w:val="Normal"/>
+    <w:next w:val="Normal"/>
+    <w:link w:val="Heading3Char"/>
+    <w:autoRedefine/>
+    <w:qFormat/>
+    <w:rsid w:val="0010456D"/>
+    <w:pPr>
+      <w:keepNext/>
+      <w:spacing w:before="120" w:after="120" w:line="360" w:lineRule="auto"/>
+      <w:ind w:right="-187"/>
+      <w:outlineLvl w:val="2"/>
+    </w:pPr>
+    <w:rPr>
+      <w:rFonts w:eastAsia="Times New Roman" w:cs="Times New Roman"/>
+      <w:b/>
+      <w:sz w:val="24"/>
+      <w:szCs w:val="24"/>
+    </w:rPr>
+  </w:style>
   <w:style w:type="character" w:default="1" w:styleId="DefaultParagraphFont">
     <w:name w:val="Default Paragraph Font"/>
     <w:uiPriority w:val="1"/>
@@ -2784,6 +3441,77 @@
       <w:ind w:left="720"/>
       <w:contextualSpacing/>
     </w:pPr>
+  </w:style>
+  <w:style w:type="character" w:customStyle="1" w:styleId="Heading2Char">
+    <w:name w:val="Heading 2 Char"/>
+    <w:basedOn w:val="DefaultParagraphFont"/>
+    <w:link w:val="Heading2"/>
+    <w:rsid w:val="0010456D"/>
+    <w:rPr>
+      <w:rFonts w:eastAsia="Times New Roman" w:cs="Times New Roman"/>
+      <w:b/>
+      <w:sz w:val="24"/>
+      <w:szCs w:val="20"/>
+      <w:u w:val="single"/>
+    </w:rPr>
+  </w:style>
+  <w:style w:type="character" w:customStyle="1" w:styleId="Heading3Char">
+    <w:name w:val="Heading 3 Char"/>
+    <w:basedOn w:val="DefaultParagraphFont"/>
+    <w:link w:val="Heading3"/>
+    <w:rsid w:val="0010456D"/>
+    <w:rPr>
+      <w:rFonts w:eastAsia="Times New Roman" w:cs="Times New Roman"/>
+      <w:b/>
+      <w:sz w:val="24"/>
+      <w:szCs w:val="24"/>
+    </w:rPr>
+  </w:style>
+  <w:style w:type="paragraph" w:customStyle="1" w:styleId="Code">
+    <w:name w:val="Code"/>
+    <w:basedOn w:val="Normal"/>
+    <w:link w:val="CodeChar"/>
+    <w:rsid w:val="0010456D"/>
+    <w:pPr>
+      <w:keepLines/>
+      <w:tabs>
+        <w:tab w:val="left" w:pos="900"/>
+        <w:tab w:val="left" w:pos="1260"/>
+        <w:tab w:val="left" w:pos="1620"/>
+        <w:tab w:val="left" w:pos="1980"/>
+        <w:tab w:val="left" w:pos="2340"/>
+        <w:tab w:val="left" w:pos="2700"/>
+        <w:tab w:val="left" w:pos="3060"/>
+        <w:tab w:val="left" w:pos="3420"/>
+        <w:tab w:val="left" w:pos="3780"/>
+        <w:tab w:val="left" w:pos="4140"/>
+        <w:tab w:val="left" w:pos="4500"/>
+        <w:tab w:val="left" w:pos="4860"/>
+        <w:tab w:val="left" w:pos="5220"/>
+        <w:tab w:val="left" w:pos="5580"/>
+        <w:tab w:val="left" w:pos="5940"/>
+        <w:tab w:val="left" w:pos="6300"/>
+      </w:tabs>
+      <w:spacing w:before="120" w:after="120" w:line="240" w:lineRule="auto"/>
+      <w:ind w:left="576" w:right="-187"/>
+    </w:pPr>
+    <w:rPr>
+      <w:rFonts w:ascii="Courier New" w:eastAsia="Times New Roman" w:hAnsi="Courier New" w:cs="Times New Roman"/>
+      <w:noProof/>
+      <w:sz w:val="20"/>
+      <w:szCs w:val="24"/>
+    </w:rPr>
+  </w:style>
+  <w:style w:type="character" w:customStyle="1" w:styleId="CodeChar">
+    <w:name w:val="Code Char"/>
+    <w:link w:val="Code"/>
+    <w:rsid w:val="0010456D"/>
+    <w:rPr>
+      <w:rFonts w:ascii="Courier New" w:eastAsia="Times New Roman" w:hAnsi="Courier New" w:cs="Times New Roman"/>
+      <w:noProof/>
+      <w:sz w:val="20"/>
+      <w:szCs w:val="24"/>
+    </w:rPr>
   </w:style>
 </w:styles>
 </file>

</xml_diff>